<commit_message>
Aditya Agarwal: modified todo with work distribution
</commit_message>
<xml_diff>
--- a/todo.docx
+++ b/todo.docx
@@ -4,45 +4,38 @@
   <w:body>
     <w:p>
       <w:r>
-        <w:t>World Gen rules-</w:t>
+        <w:t>World Generator-Aditya</w:t>
       </w:r>
     </w:p>
     <w:p>
-      <w:pPr>
-        <w:pStyle w:val="ListParagraph"/>
-        <w:numPr>
-          <w:ilvl w:val="0"/>
-          <w:numId w:val="1"/>
-        </w:numPr>
-      </w:pPr>
       <w:r>
-        <w:t>Place bedrock</w:t>
+        <w:t>Renderer-Aditya</w:t>
       </w:r>
     </w:p>
     <w:p>
-      <w:pPr>
-        <w:pStyle w:val="ListParagraph"/>
-        <w:numPr>
-          <w:ilvl w:val="0"/>
-          <w:numId w:val="1"/>
-        </w:numPr>
-      </w:pPr>
       <w:r>
-        <w:t>Place stone</w:t>
+        <w:t>Saves-</w:t>
+      </w:r>
+      <w:proofErr w:type="spellStart"/>
+      <w:r>
+        <w:t>Akshaj</w:t>
+      </w:r>
+      <w:proofErr w:type="spellEnd"/>
+    </w:p>
+    <w:p>
+      <w:r>
+        <w:t>Textures,</w:t>
+      </w:r>
+      <w:r>
+        <w:t xml:space="preserve"> </w:t>
+      </w:r>
+      <w:r>
+        <w:t>music-Jay</w:t>
       </w:r>
     </w:p>
-    <w:p>
-      <w:pPr>
-        <w:pStyle w:val="ListParagraph"/>
-        <w:numPr>
-          <w:ilvl w:val="0"/>
-          <w:numId w:val="1"/>
-        </w:numPr>
-      </w:pPr>
-      <w:r>
-        <w:t>Place dirt</w:t>
-      </w:r>
-    </w:p>
+    <w:p/>
+    <w:p/>
+    <w:p/>
     <w:sectPr>
       <w:pgSz w:w="11906" w:h="16838"/>
       <w:pgMar w:top="720" w:right="720" w:bottom="720" w:left="720" w:header="708" w:footer="708" w:gutter="0"/>

</xml_diff>

<commit_message>
Aditya Agarwal: added deadline to todo.docx
</commit_message>
<xml_diff>
--- a/todo.docx
+++ b/todo.docx
@@ -14,13 +14,14 @@
     </w:p>
     <w:p>
       <w:r>
-        <w:t>Saves-</w:t>
+        <w:t>Save</w:t>
       </w:r>
-      <w:proofErr w:type="spellStart"/>
       <w:r>
-        <w:t>Akshaj</w:t>
+        <w:t xml:space="preserve"> Files</w:t>
       </w:r>
-      <w:proofErr w:type="spellEnd"/>
+      <w:r>
+        <w:t>-Akshaj</w:t>
+      </w:r>
     </w:p>
     <w:p>
       <w:r>
@@ -31,6 +32,11 @@
       </w:r>
       <w:r>
         <w:t>music-Jay</w:t>
+      </w:r>
+    </w:p>
+    <w:p>
+      <w:r>
+        <w:t>Deadline-31/08/2020</w:t>
       </w:r>
     </w:p>
     <w:p/>

</xml_diff>

<commit_message>
Akshaj: added flow of work in todo
</commit_message>
<xml_diff>
--- a/todo.docx
+++ b/todo.docx
@@ -14,29 +14,12 @@
     </w:p>
     <w:p>
       <w:r>
-        <w:t>Save</w:t>
-      </w:r>
-      <w:r>
-        <w:t xml:space="preserve"> Files</w:t>
-      </w:r>
-      <w:r>
-        <w:t>-</w:t>
-      </w:r>
-      <w:proofErr w:type="spellStart"/>
-      <w:r>
-        <w:t>Akshaj</w:t>
-      </w:r>
-      <w:proofErr w:type="spellEnd"/>
-    </w:p>
-    <w:p>
-      <w:r>
-        <w:t>Textures,</w:t>
-      </w:r>
-      <w:r>
-        <w:t xml:space="preserve"> </w:t>
-      </w:r>
-      <w:r>
-        <w:t>music-Jay</w:t>
+        <w:t>Save Files-Akshaj</w:t>
+      </w:r>
+    </w:p>
+    <w:p>
+      <w:r>
+        <w:t>Textures, music-Jay</w:t>
       </w:r>
     </w:p>
     <w:p>
@@ -119,132 +102,93 @@
         <w:pStyle w:val="ListParagraph"/>
         <w:numPr>
           <w:ilvl w:val="0"/>
-          <w:numId w:val="2"/>
-        </w:numPr>
-        <w:rPr>
-          <w:sz w:val="32"/>
-          <w:szCs w:val="32"/>
-        </w:rPr>
-      </w:pPr>
-      <w:r>
-        <w:rPr>
-          <w:sz w:val="32"/>
-          <w:szCs w:val="32"/>
-        </w:rPr>
-        <w:t>Jungle</w:t>
-      </w:r>
-      <w:r>
-        <w:rPr>
-          <w:sz w:val="32"/>
-          <w:szCs w:val="32"/>
-        </w:rPr>
-        <w:t>: Tropical evergreen, Dense, hostile, saturated</w:t>
-      </w:r>
-    </w:p>
-    <w:p>
-      <w:pPr>
-        <w:pStyle w:val="ListParagraph"/>
-        <w:numPr>
-          <w:ilvl w:val="0"/>
-          <w:numId w:val="2"/>
-        </w:numPr>
-        <w:rPr>
-          <w:sz w:val="32"/>
-          <w:szCs w:val="32"/>
-        </w:rPr>
-      </w:pPr>
-      <w:r>
-        <w:rPr>
-          <w:sz w:val="32"/>
-          <w:szCs w:val="32"/>
-        </w:rPr>
-        <w:t>Forest</w:t>
-      </w:r>
-      <w:r>
-        <w:rPr>
-          <w:sz w:val="32"/>
-          <w:szCs w:val="32"/>
-        </w:rPr>
-        <w:t>: Semi-scattered, smaller trees, ground vegetation, less saturated</w:t>
-      </w:r>
-    </w:p>
-    <w:p>
-      <w:pPr>
-        <w:pStyle w:val="ListParagraph"/>
-        <w:numPr>
-          <w:ilvl w:val="0"/>
-          <w:numId w:val="2"/>
-        </w:numPr>
-        <w:rPr>
-          <w:sz w:val="32"/>
-          <w:szCs w:val="32"/>
-        </w:rPr>
-      </w:pPr>
-      <w:r>
-        <w:rPr>
-          <w:sz w:val="32"/>
-          <w:szCs w:val="32"/>
-        </w:rPr>
-        <w:t xml:space="preserve">Plains: Relatively flat, more liquid bodies, </w:t>
-      </w:r>
-      <w:r>
-        <w:rPr>
-          <w:sz w:val="32"/>
-          <w:szCs w:val="32"/>
-        </w:rPr>
-        <w:t>structures</w:t>
-      </w:r>
-    </w:p>
-    <w:p>
-      <w:pPr>
-        <w:pStyle w:val="ListParagraph"/>
-        <w:numPr>
-          <w:ilvl w:val="0"/>
-          <w:numId w:val="2"/>
-        </w:numPr>
-        <w:rPr>
-          <w:sz w:val="32"/>
-          <w:szCs w:val="32"/>
-        </w:rPr>
-      </w:pPr>
-      <w:r>
-        <w:rPr>
-          <w:sz w:val="32"/>
-          <w:szCs w:val="32"/>
-        </w:rPr>
-        <w:t>Bloom</w:t>
-      </w:r>
-      <w:r>
-        <w:rPr>
-          <w:sz w:val="32"/>
-          <w:szCs w:val="32"/>
-        </w:rPr>
-        <w:t xml:space="preserve">: </w:t>
-      </w:r>
-      <w:proofErr w:type="spellStart"/>
-      <w:r>
-        <w:rPr>
-          <w:sz w:val="32"/>
-          <w:szCs w:val="32"/>
-        </w:rPr>
-        <w:t>Colorful</w:t>
-      </w:r>
-      <w:proofErr w:type="spellEnd"/>
-      <w:r>
-        <w:rPr>
-          <w:sz w:val="32"/>
-          <w:szCs w:val="32"/>
-        </w:rPr>
-        <w:t>, interesting, dense and scattered, very dangerous</w:t>
-      </w:r>
-    </w:p>
-    <w:p>
-      <w:pPr>
-        <w:pStyle w:val="ListParagraph"/>
-        <w:numPr>
-          <w:ilvl w:val="0"/>
-          <w:numId w:val="2"/>
-        </w:numPr>
+          <w:numId w:val="5"/>
+        </w:numPr>
+        <w:spacing w:line="254" w:lineRule="auto"/>
+        <w:rPr>
+          <w:sz w:val="32"/>
+          <w:szCs w:val="32"/>
+        </w:rPr>
+      </w:pPr>
+      <w:r>
+        <w:rPr>
+          <w:sz w:val="32"/>
+          <w:szCs w:val="32"/>
+        </w:rPr>
+        <w:t>Jungle: Tropical evergreen, Dense, hostile, saturated</w:t>
+      </w:r>
+    </w:p>
+    <w:p>
+      <w:pPr>
+        <w:pStyle w:val="ListParagraph"/>
+        <w:numPr>
+          <w:ilvl w:val="0"/>
+          <w:numId w:val="5"/>
+        </w:numPr>
+        <w:spacing w:line="254" w:lineRule="auto"/>
+        <w:rPr>
+          <w:sz w:val="32"/>
+          <w:szCs w:val="32"/>
+        </w:rPr>
+      </w:pPr>
+      <w:r>
+        <w:rPr>
+          <w:sz w:val="32"/>
+          <w:szCs w:val="32"/>
+        </w:rPr>
+        <w:t>Forest: Semi-scattered, smaller trees, ground vegetation, less saturated</w:t>
+      </w:r>
+    </w:p>
+    <w:p>
+      <w:pPr>
+        <w:pStyle w:val="ListParagraph"/>
+        <w:numPr>
+          <w:ilvl w:val="0"/>
+          <w:numId w:val="5"/>
+        </w:numPr>
+        <w:spacing w:line="254" w:lineRule="auto"/>
+        <w:rPr>
+          <w:sz w:val="32"/>
+          <w:szCs w:val="32"/>
+        </w:rPr>
+      </w:pPr>
+      <w:r>
+        <w:rPr>
+          <w:sz w:val="32"/>
+          <w:szCs w:val="32"/>
+        </w:rPr>
+        <w:t>Plains: Relatively flat, more liquid bodies, structures</w:t>
+      </w:r>
+    </w:p>
+    <w:p>
+      <w:pPr>
+        <w:pStyle w:val="ListParagraph"/>
+        <w:numPr>
+          <w:ilvl w:val="0"/>
+          <w:numId w:val="5"/>
+        </w:numPr>
+        <w:spacing w:line="254" w:lineRule="auto"/>
+        <w:rPr>
+          <w:sz w:val="32"/>
+          <w:szCs w:val="32"/>
+        </w:rPr>
+      </w:pPr>
+      <w:r>
+        <w:rPr>
+          <w:sz w:val="32"/>
+          <w:szCs w:val="32"/>
+        </w:rPr>
+        <w:t>Bloom: Colorful, interesting, dense and scattered, very dangerous</w:t>
+      </w:r>
+    </w:p>
+    <w:p>
+      <w:pPr>
+        <w:pStyle w:val="ListParagraph"/>
+        <w:numPr>
+          <w:ilvl w:val="0"/>
+          <w:numId w:val="5"/>
+        </w:numPr>
+        <w:spacing w:line="254" w:lineRule="auto"/>
         <w:rPr>
           <w:sz w:val="32"/>
           <w:szCs w:val="32"/>
@@ -263,69 +207,51 @@
         <w:pStyle w:val="ListParagraph"/>
         <w:numPr>
           <w:ilvl w:val="0"/>
-          <w:numId w:val="2"/>
-        </w:numPr>
-        <w:rPr>
-          <w:sz w:val="32"/>
-          <w:szCs w:val="32"/>
-        </w:rPr>
-      </w:pPr>
-      <w:r>
-        <w:rPr>
-          <w:sz w:val="32"/>
-          <w:szCs w:val="32"/>
-        </w:rPr>
-        <w:t xml:space="preserve">Snowy </w:t>
-      </w:r>
-      <w:r>
-        <w:rPr>
-          <w:sz w:val="32"/>
-          <w:szCs w:val="32"/>
-        </w:rPr>
-        <w:t>Mountains</w:t>
-      </w:r>
-      <w:r>
-        <w:rPr>
-          <w:sz w:val="32"/>
-          <w:szCs w:val="32"/>
-        </w:rPr>
-        <w:t>: Tall, cold, very varying heights frigid, scary but peaceful</w:t>
-      </w:r>
-    </w:p>
-    <w:p>
-      <w:pPr>
-        <w:pStyle w:val="ListParagraph"/>
-        <w:numPr>
-          <w:ilvl w:val="0"/>
-          <w:numId w:val="2"/>
-        </w:numPr>
-        <w:rPr>
-          <w:sz w:val="32"/>
-          <w:szCs w:val="32"/>
-        </w:rPr>
-      </w:pPr>
-      <w:r>
-        <w:rPr>
-          <w:sz w:val="32"/>
-          <w:szCs w:val="32"/>
-        </w:rPr>
-        <w:t>Snowy</w:t>
-      </w:r>
-      <w:r>
-        <w:rPr>
-          <w:sz w:val="32"/>
-          <w:szCs w:val="32"/>
-        </w:rPr>
-        <w:t>: Frigid, slow, heavy, plain, stormy, frozen water bodies</w:t>
-      </w:r>
-    </w:p>
-    <w:p>
-      <w:pPr>
-        <w:pStyle w:val="ListParagraph"/>
-        <w:numPr>
-          <w:ilvl w:val="0"/>
-          <w:numId w:val="2"/>
-        </w:numPr>
+          <w:numId w:val="5"/>
+        </w:numPr>
+        <w:spacing w:line="254" w:lineRule="auto"/>
+        <w:rPr>
+          <w:sz w:val="32"/>
+          <w:szCs w:val="32"/>
+        </w:rPr>
+      </w:pPr>
+      <w:r>
+        <w:rPr>
+          <w:sz w:val="32"/>
+          <w:szCs w:val="32"/>
+        </w:rPr>
+        <w:t>Snowy Mountains: Tall, cold, very varying heights frigid, scary but peaceful</w:t>
+      </w:r>
+    </w:p>
+    <w:p>
+      <w:pPr>
+        <w:pStyle w:val="ListParagraph"/>
+        <w:numPr>
+          <w:ilvl w:val="0"/>
+          <w:numId w:val="5"/>
+        </w:numPr>
+        <w:spacing w:line="254" w:lineRule="auto"/>
+        <w:rPr>
+          <w:sz w:val="32"/>
+          <w:szCs w:val="32"/>
+        </w:rPr>
+      </w:pPr>
+      <w:r>
+        <w:rPr>
+          <w:sz w:val="32"/>
+          <w:szCs w:val="32"/>
+        </w:rPr>
+        <w:t>Snowy: Frigid, slow, heavy, plain, stormy, frozen water bodies</w:t>
+      </w:r>
+    </w:p>
+    <w:p>
+      <w:pPr>
+        <w:pStyle w:val="ListParagraph"/>
+        <w:numPr>
+          <w:ilvl w:val="0"/>
+          <w:numId w:val="5"/>
+        </w:numPr>
+        <w:spacing w:line="254" w:lineRule="auto"/>
         <w:rPr>
           <w:sz w:val="32"/>
           <w:szCs w:val="32"/>
@@ -344,8 +270,9 @@
         <w:pStyle w:val="ListParagraph"/>
         <w:numPr>
           <w:ilvl w:val="0"/>
-          <w:numId w:val="2"/>
-        </w:numPr>
+          <w:numId w:val="5"/>
+        </w:numPr>
+        <w:spacing w:line="254" w:lineRule="auto"/>
         <w:rPr>
           <w:sz w:val="32"/>
           <w:szCs w:val="32"/>
@@ -364,8 +291,9 @@
         <w:pStyle w:val="ListParagraph"/>
         <w:numPr>
           <w:ilvl w:val="0"/>
-          <w:numId w:val="2"/>
-        </w:numPr>
+          <w:numId w:val="5"/>
+        </w:numPr>
+        <w:spacing w:line="254" w:lineRule="auto"/>
         <w:rPr>
           <w:sz w:val="32"/>
           <w:szCs w:val="32"/>
@@ -384,8 +312,9 @@
         <w:pStyle w:val="ListParagraph"/>
         <w:numPr>
           <w:ilvl w:val="0"/>
-          <w:numId w:val="2"/>
-        </w:numPr>
+          <w:numId w:val="5"/>
+        </w:numPr>
+        <w:spacing w:line="254" w:lineRule="auto"/>
         <w:rPr>
           <w:sz w:val="32"/>
           <w:szCs w:val="32"/>
@@ -404,8 +333,9 @@
         <w:pStyle w:val="ListParagraph"/>
         <w:numPr>
           <w:ilvl w:val="0"/>
-          <w:numId w:val="2"/>
-        </w:numPr>
+          <w:numId w:val="5"/>
+        </w:numPr>
+        <w:spacing w:line="254" w:lineRule="auto"/>
         <w:rPr>
           <w:sz w:val="32"/>
           <w:szCs w:val="32"/>
@@ -424,8 +354,9 @@
         <w:pStyle w:val="ListParagraph"/>
         <w:numPr>
           <w:ilvl w:val="0"/>
-          <w:numId w:val="2"/>
-        </w:numPr>
+          <w:numId w:val="5"/>
+        </w:numPr>
+        <w:spacing w:line="254" w:lineRule="auto"/>
         <w:rPr>
           <w:sz w:val="32"/>
           <w:szCs w:val="32"/>
@@ -444,62 +375,51 @@
         <w:pStyle w:val="ListParagraph"/>
         <w:numPr>
           <w:ilvl w:val="0"/>
-          <w:numId w:val="2"/>
-        </w:numPr>
-        <w:rPr>
-          <w:sz w:val="32"/>
-          <w:szCs w:val="32"/>
-        </w:rPr>
-      </w:pPr>
-      <w:r>
-        <w:rPr>
-          <w:sz w:val="32"/>
-          <w:szCs w:val="32"/>
-        </w:rPr>
-        <w:t xml:space="preserve">Hell: </w:t>
-      </w:r>
-      <w:r>
-        <w:rPr>
-          <w:sz w:val="32"/>
-          <w:szCs w:val="32"/>
-        </w:rPr>
-        <w:t>Red, fiery, pits, dark, dangerous, rewarding, traps, devilish</w:t>
-      </w:r>
-    </w:p>
-    <w:p>
-      <w:pPr>
-        <w:pStyle w:val="ListParagraph"/>
-        <w:numPr>
-          <w:ilvl w:val="0"/>
-          <w:numId w:val="2"/>
-        </w:numPr>
-        <w:rPr>
-          <w:sz w:val="32"/>
-          <w:szCs w:val="32"/>
-        </w:rPr>
-      </w:pPr>
-      <w:r>
-        <w:rPr>
-          <w:sz w:val="32"/>
-          <w:szCs w:val="32"/>
-        </w:rPr>
-        <w:t xml:space="preserve">Perversion: </w:t>
-      </w:r>
-      <w:r>
-        <w:rPr>
-          <w:sz w:val="32"/>
-          <w:szCs w:val="32"/>
-        </w:rPr>
-        <w:t>Boring looking, Purple, FREEZING, BURNING</w:t>
-      </w:r>
-    </w:p>
-    <w:p>
-      <w:pPr>
-        <w:pStyle w:val="ListParagraph"/>
-        <w:numPr>
-          <w:ilvl w:val="0"/>
-          <w:numId w:val="2"/>
-        </w:numPr>
+          <w:numId w:val="5"/>
+        </w:numPr>
+        <w:spacing w:line="254" w:lineRule="auto"/>
+        <w:rPr>
+          <w:sz w:val="32"/>
+          <w:szCs w:val="32"/>
+        </w:rPr>
+      </w:pPr>
+      <w:r>
+        <w:rPr>
+          <w:sz w:val="32"/>
+          <w:szCs w:val="32"/>
+        </w:rPr>
+        <w:t>Hell: Red, fiery, pits, dark, dangerous, rewarding, traps, devilish</w:t>
+      </w:r>
+    </w:p>
+    <w:p>
+      <w:pPr>
+        <w:pStyle w:val="ListParagraph"/>
+        <w:numPr>
+          <w:ilvl w:val="0"/>
+          <w:numId w:val="5"/>
+        </w:numPr>
+        <w:spacing w:line="254" w:lineRule="auto"/>
+        <w:rPr>
+          <w:sz w:val="32"/>
+          <w:szCs w:val="32"/>
+        </w:rPr>
+      </w:pPr>
+      <w:r>
+        <w:rPr>
+          <w:sz w:val="32"/>
+          <w:szCs w:val="32"/>
+        </w:rPr>
+        <w:t>Perversion: Boring looking, Purple, FREEZING, BURNING</w:t>
+      </w:r>
+    </w:p>
+    <w:p>
+      <w:pPr>
+        <w:pStyle w:val="ListParagraph"/>
+        <w:numPr>
+          <w:ilvl w:val="0"/>
+          <w:numId w:val="5"/>
+        </w:numPr>
+        <w:spacing w:line="254" w:lineRule="auto"/>
         <w:rPr>
           <w:sz w:val="32"/>
           <w:szCs w:val="32"/>
@@ -533,37 +453,30 @@
         <w:pStyle w:val="ListParagraph"/>
         <w:numPr>
           <w:ilvl w:val="0"/>
-          <w:numId w:val="3"/>
-        </w:numPr>
-        <w:rPr>
-          <w:sz w:val="32"/>
-          <w:szCs w:val="32"/>
-        </w:rPr>
-      </w:pPr>
-      <w:r>
-        <w:rPr>
-          <w:sz w:val="32"/>
-          <w:szCs w:val="32"/>
-        </w:rPr>
-        <w:t>Vegetated dirt: top layer-</w:t>
-      </w:r>
-      <w:proofErr w:type="spellStart"/>
-      <w:r>
-        <w:rPr>
-          <w:sz w:val="32"/>
-          <w:szCs w:val="32"/>
-        </w:rPr>
-        <w:t>ish</w:t>
-      </w:r>
-      <w:proofErr w:type="spellEnd"/>
-    </w:p>
-    <w:p>
-      <w:pPr>
-        <w:pStyle w:val="ListParagraph"/>
-        <w:numPr>
-          <w:ilvl w:val="0"/>
-          <w:numId w:val="3"/>
-        </w:numPr>
+          <w:numId w:val="6"/>
+        </w:numPr>
+        <w:spacing w:line="254" w:lineRule="auto"/>
+        <w:rPr>
+          <w:sz w:val="32"/>
+          <w:szCs w:val="32"/>
+        </w:rPr>
+      </w:pPr>
+      <w:r>
+        <w:rPr>
+          <w:sz w:val="32"/>
+          <w:szCs w:val="32"/>
+        </w:rPr>
+        <w:t>Vegetated dirt: top layer-ish</w:t>
+      </w:r>
+    </w:p>
+    <w:p>
+      <w:pPr>
+        <w:pStyle w:val="ListParagraph"/>
+        <w:numPr>
+          <w:ilvl w:val="0"/>
+          <w:numId w:val="6"/>
+        </w:numPr>
+        <w:spacing w:line="254" w:lineRule="auto"/>
         <w:rPr>
           <w:sz w:val="32"/>
           <w:szCs w:val="32"/>
@@ -582,8 +495,9 @@
         <w:pStyle w:val="ListParagraph"/>
         <w:numPr>
           <w:ilvl w:val="0"/>
-          <w:numId w:val="3"/>
-        </w:numPr>
+          <w:numId w:val="6"/>
+        </w:numPr>
+        <w:spacing w:line="254" w:lineRule="auto"/>
         <w:rPr>
           <w:sz w:val="32"/>
           <w:szCs w:val="32"/>
@@ -602,8 +516,9 @@
         <w:pStyle w:val="ListParagraph"/>
         <w:numPr>
           <w:ilvl w:val="0"/>
-          <w:numId w:val="3"/>
-        </w:numPr>
+          <w:numId w:val="6"/>
+        </w:numPr>
+        <w:spacing w:line="254" w:lineRule="auto"/>
         <w:rPr>
           <w:sz w:val="32"/>
           <w:szCs w:val="32"/>
@@ -623,8 +538,9 @@
         <w:pStyle w:val="ListParagraph"/>
         <w:numPr>
           <w:ilvl w:val="0"/>
-          <w:numId w:val="3"/>
-        </w:numPr>
+          <w:numId w:val="6"/>
+        </w:numPr>
+        <w:spacing w:line="254" w:lineRule="auto"/>
         <w:rPr>
           <w:sz w:val="32"/>
           <w:szCs w:val="32"/>
@@ -643,8 +559,9 @@
         <w:pStyle w:val="ListParagraph"/>
         <w:numPr>
           <w:ilvl w:val="0"/>
-          <w:numId w:val="3"/>
-        </w:numPr>
+          <w:numId w:val="6"/>
+        </w:numPr>
+        <w:spacing w:line="254" w:lineRule="auto"/>
         <w:rPr>
           <w:sz w:val="32"/>
           <w:szCs w:val="32"/>
@@ -663,8 +580,9 @@
         <w:pStyle w:val="ListParagraph"/>
         <w:numPr>
           <w:ilvl w:val="0"/>
-          <w:numId w:val="3"/>
-        </w:numPr>
+          <w:numId w:val="6"/>
+        </w:numPr>
+        <w:spacing w:line="254" w:lineRule="auto"/>
         <w:rPr>
           <w:sz w:val="32"/>
           <w:szCs w:val="32"/>
@@ -683,8 +601,9 @@
         <w:pStyle w:val="ListParagraph"/>
         <w:numPr>
           <w:ilvl w:val="0"/>
-          <w:numId w:val="3"/>
-        </w:numPr>
+          <w:numId w:val="6"/>
+        </w:numPr>
+        <w:spacing w:line="254" w:lineRule="auto"/>
         <w:rPr>
           <w:sz w:val="32"/>
           <w:szCs w:val="32"/>
@@ -703,8 +622,9 @@
         <w:pStyle w:val="ListParagraph"/>
         <w:numPr>
           <w:ilvl w:val="0"/>
-          <w:numId w:val="3"/>
-        </w:numPr>
+          <w:numId w:val="6"/>
+        </w:numPr>
+        <w:spacing w:line="254" w:lineRule="auto"/>
         <w:rPr>
           <w:sz w:val="32"/>
           <w:szCs w:val="32"/>
@@ -723,8 +643,9 @@
         <w:pStyle w:val="ListParagraph"/>
         <w:numPr>
           <w:ilvl w:val="0"/>
-          <w:numId w:val="3"/>
-        </w:numPr>
+          <w:numId w:val="6"/>
+        </w:numPr>
+        <w:spacing w:line="254" w:lineRule="auto"/>
         <w:rPr>
           <w:sz w:val="32"/>
           <w:szCs w:val="32"/>
@@ -743,8 +664,9 @@
         <w:pStyle w:val="ListParagraph"/>
         <w:numPr>
           <w:ilvl w:val="0"/>
-          <w:numId w:val="3"/>
-        </w:numPr>
+          <w:numId w:val="6"/>
+        </w:numPr>
+        <w:spacing w:line="254" w:lineRule="auto"/>
         <w:rPr>
           <w:sz w:val="32"/>
           <w:szCs w:val="32"/>
@@ -763,8 +685,9 @@
         <w:pStyle w:val="ListParagraph"/>
         <w:numPr>
           <w:ilvl w:val="0"/>
-          <w:numId w:val="3"/>
-        </w:numPr>
+          <w:numId w:val="6"/>
+        </w:numPr>
+        <w:spacing w:line="254" w:lineRule="auto"/>
         <w:rPr>
           <w:sz w:val="32"/>
           <w:szCs w:val="32"/>
@@ -783,8 +706,9 @@
         <w:pStyle w:val="ListParagraph"/>
         <w:numPr>
           <w:ilvl w:val="0"/>
-          <w:numId w:val="3"/>
-        </w:numPr>
+          <w:numId w:val="6"/>
+        </w:numPr>
+        <w:spacing w:line="254" w:lineRule="auto"/>
         <w:rPr>
           <w:sz w:val="32"/>
           <w:szCs w:val="32"/>
@@ -803,8 +727,9 @@
         <w:pStyle w:val="ListParagraph"/>
         <w:numPr>
           <w:ilvl w:val="0"/>
-          <w:numId w:val="3"/>
-        </w:numPr>
+          <w:numId w:val="6"/>
+        </w:numPr>
+        <w:spacing w:line="254" w:lineRule="auto"/>
         <w:rPr>
           <w:sz w:val="32"/>
           <w:szCs w:val="32"/>
@@ -823,8 +748,9 @@
         <w:pStyle w:val="ListParagraph"/>
         <w:numPr>
           <w:ilvl w:val="0"/>
-          <w:numId w:val="3"/>
-        </w:numPr>
+          <w:numId w:val="6"/>
+        </w:numPr>
+        <w:spacing w:line="254" w:lineRule="auto"/>
         <w:rPr>
           <w:sz w:val="32"/>
           <w:szCs w:val="32"/>
@@ -843,8 +769,9 @@
         <w:pStyle w:val="ListParagraph"/>
         <w:numPr>
           <w:ilvl w:val="0"/>
-          <w:numId w:val="3"/>
-        </w:numPr>
+          <w:numId w:val="6"/>
+        </w:numPr>
+        <w:spacing w:line="254" w:lineRule="auto"/>
         <w:rPr>
           <w:sz w:val="32"/>
           <w:szCs w:val="32"/>
@@ -886,8 +813,9 @@
         <w:pStyle w:val="ListParagraph"/>
         <w:numPr>
           <w:ilvl w:val="0"/>
-          <w:numId w:val="4"/>
-        </w:numPr>
+          <w:numId w:val="7"/>
+        </w:numPr>
+        <w:spacing w:line="254" w:lineRule="auto"/>
         <w:rPr>
           <w:sz w:val="32"/>
           <w:szCs w:val="32"/>
@@ -906,8 +834,9 @@
         <w:pStyle w:val="ListParagraph"/>
         <w:numPr>
           <w:ilvl w:val="0"/>
-          <w:numId w:val="4"/>
-        </w:numPr>
+          <w:numId w:val="7"/>
+        </w:numPr>
+        <w:spacing w:line="254" w:lineRule="auto"/>
         <w:rPr>
           <w:sz w:val="32"/>
           <w:szCs w:val="32"/>
@@ -921,6 +850,159 @@
         <w:t>Player cannot walk through obstacles (tiles and other entities(regular))</w:t>
       </w:r>
     </w:p>
+    <w:p>
+      <w:pPr>
+        <w:rPr>
+          <w:sz w:val="32"/>
+          <w:szCs w:val="32"/>
+        </w:rPr>
+      </w:pPr>
+    </w:p>
+    <w:p>
+      <w:pPr>
+        <w:rPr>
+          <w:sz w:val="32"/>
+          <w:szCs w:val="32"/>
+        </w:rPr>
+      </w:pPr>
+      <w:r>
+        <w:rPr>
+          <w:sz w:val="32"/>
+          <w:szCs w:val="32"/>
+        </w:rPr>
+        <w:t>FLOW OF WORK</w:t>
+      </w:r>
+    </w:p>
+    <w:p>
+      <w:pPr>
+        <w:rPr>
+          <w:sz w:val="32"/>
+          <w:szCs w:val="32"/>
+        </w:rPr>
+      </w:pPr>
+      <w:r>
+        <w:rPr>
+          <w:sz w:val="32"/>
+          <w:szCs w:val="32"/>
+        </w:rPr>
+        <w:t>September – complete rendering(including merge blocks), movement of player, almost all physics of the game(like collisions, falling, acceleration, etc.), make tile and entity class for decided blocks and entities.</w:t>
+      </w:r>
+      <w:r>
+        <w:rPr>
+          <w:sz w:val="32"/>
+          <w:szCs w:val="32"/>
+        </w:rPr>
+        <w:t xml:space="preserve"> [try doing proper world generation using noise]</w:t>
+      </w:r>
+    </w:p>
+    <w:p>
+      <w:pPr>
+        <w:rPr>
+          <w:sz w:val="32"/>
+          <w:szCs w:val="32"/>
+        </w:rPr>
+      </w:pPr>
+      <w:r>
+        <w:rPr>
+          <w:sz w:val="32"/>
+          <w:szCs w:val="32"/>
+        </w:rPr>
+        <w:t>October – break and place blocks, inventory, player stats(health, hunger, etc.), multiple worlds [try adding animations]</w:t>
+      </w:r>
+    </w:p>
+    <w:p>
+      <w:pPr>
+        <w:rPr>
+          <w:b/>
+          <w:bCs/>
+          <w:sz w:val="32"/>
+          <w:szCs w:val="32"/>
+        </w:rPr>
+      </w:pPr>
+      <w:r>
+        <w:rPr>
+          <w:b/>
+          <w:bCs/>
+          <w:sz w:val="32"/>
+          <w:szCs w:val="32"/>
+        </w:rPr>
+        <w:t>CORE GAME COMPLETE SHOULD BE COMPLETE BY NOW</w:t>
+      </w:r>
+    </w:p>
+    <w:p>
+      <w:pPr>
+        <w:rPr>
+          <w:sz w:val="32"/>
+          <w:szCs w:val="32"/>
+        </w:rPr>
+      </w:pPr>
+      <w:r>
+        <w:rPr>
+          <w:sz w:val="32"/>
+          <w:szCs w:val="32"/>
+        </w:rPr>
+        <w:t>November – liquids, add particles, finish tile class, add menus, add trees</w:t>
+      </w:r>
+    </w:p>
+    <w:p>
+      <w:pPr>
+        <w:rPr>
+          <w:sz w:val="32"/>
+          <w:szCs w:val="32"/>
+        </w:rPr>
+      </w:pPr>
+      <w:r>
+        <w:rPr>
+          <w:sz w:val="32"/>
+          <w:szCs w:val="32"/>
+        </w:rPr>
+        <w:t>December – weather conditions, more blocks, more biomes, extra features [try adding sounds]</w:t>
+      </w:r>
+    </w:p>
+    <w:p>
+      <w:pPr>
+        <w:rPr>
+          <w:b/>
+          <w:bCs/>
+          <w:sz w:val="32"/>
+          <w:szCs w:val="32"/>
+        </w:rPr>
+      </w:pPr>
+      <w:r>
+        <w:rPr>
+          <w:b/>
+          <w:bCs/>
+          <w:sz w:val="32"/>
+          <w:szCs w:val="32"/>
+        </w:rPr>
+        <w:t>ENTIRE GAME SHOULD BE COMPLETE BY NOW</w:t>
+      </w:r>
+    </w:p>
+    <w:p>
+      <w:pPr>
+        <w:rPr>
+          <w:sz w:val="32"/>
+          <w:szCs w:val="32"/>
+        </w:rPr>
+      </w:pPr>
+      <w:r>
+        <w:rPr>
+          <w:sz w:val="32"/>
+          <w:szCs w:val="32"/>
+        </w:rPr>
+        <w:t>January – FINALIZE</w:t>
+      </w:r>
+    </w:p>
+    <w:p>
+      <w:pPr>
+        <w:rPr>
+          <w:sz w:val="32"/>
+          <w:szCs w:val="32"/>
+        </w:rPr>
+      </w:pPr>
+    </w:p>
+    <w:p/>
+    <w:p/>
     <w:sectPr>
       <w:pgSz w:w="11906" w:h="16838"/>
       <w:pgMar w:top="720" w:right="720" w:bottom="720" w:left="720" w:header="708" w:footer="708" w:gutter="0"/>
@@ -1300,6 +1382,96 @@
   </w:num>
   <w:num w:numId="4">
     <w:abstractNumId w:val="3"/>
+  </w:num>
+  <w:num w:numId="5">
+    <w:abstractNumId w:val="2"/>
+    <w:lvlOverride w:ilvl="0">
+      <w:startOverride w:val="1"/>
+    </w:lvlOverride>
+    <w:lvlOverride w:ilvl="1">
+      <w:startOverride w:val="1"/>
+    </w:lvlOverride>
+    <w:lvlOverride w:ilvl="2">
+      <w:startOverride w:val="1"/>
+    </w:lvlOverride>
+    <w:lvlOverride w:ilvl="3">
+      <w:startOverride w:val="1"/>
+    </w:lvlOverride>
+    <w:lvlOverride w:ilvl="4">
+      <w:startOverride w:val="1"/>
+    </w:lvlOverride>
+    <w:lvlOverride w:ilvl="5">
+      <w:startOverride w:val="1"/>
+    </w:lvlOverride>
+    <w:lvlOverride w:ilvl="6">
+      <w:startOverride w:val="1"/>
+    </w:lvlOverride>
+    <w:lvlOverride w:ilvl="7">
+      <w:startOverride w:val="1"/>
+    </w:lvlOverride>
+    <w:lvlOverride w:ilvl="8">
+      <w:startOverride w:val="1"/>
+    </w:lvlOverride>
+  </w:num>
+  <w:num w:numId="6">
+    <w:abstractNumId w:val="0"/>
+    <w:lvlOverride w:ilvl="0">
+      <w:startOverride w:val="1"/>
+    </w:lvlOverride>
+    <w:lvlOverride w:ilvl="1">
+      <w:startOverride w:val="1"/>
+    </w:lvlOverride>
+    <w:lvlOverride w:ilvl="2">
+      <w:startOverride w:val="1"/>
+    </w:lvlOverride>
+    <w:lvlOverride w:ilvl="3">
+      <w:startOverride w:val="1"/>
+    </w:lvlOverride>
+    <w:lvlOverride w:ilvl="4">
+      <w:startOverride w:val="1"/>
+    </w:lvlOverride>
+    <w:lvlOverride w:ilvl="5">
+      <w:startOverride w:val="1"/>
+    </w:lvlOverride>
+    <w:lvlOverride w:ilvl="6">
+      <w:startOverride w:val="1"/>
+    </w:lvlOverride>
+    <w:lvlOverride w:ilvl="7">
+      <w:startOverride w:val="1"/>
+    </w:lvlOverride>
+    <w:lvlOverride w:ilvl="8">
+      <w:startOverride w:val="1"/>
+    </w:lvlOverride>
+  </w:num>
+  <w:num w:numId="7">
+    <w:abstractNumId w:val="3"/>
+    <w:lvlOverride w:ilvl="0">
+      <w:startOverride w:val="1"/>
+    </w:lvlOverride>
+    <w:lvlOverride w:ilvl="1">
+      <w:startOverride w:val="1"/>
+    </w:lvlOverride>
+    <w:lvlOverride w:ilvl="2">
+      <w:startOverride w:val="1"/>
+    </w:lvlOverride>
+    <w:lvlOverride w:ilvl="3">
+      <w:startOverride w:val="1"/>
+    </w:lvlOverride>
+    <w:lvlOverride w:ilvl="4">
+      <w:startOverride w:val="1"/>
+    </w:lvlOverride>
+    <w:lvlOverride w:ilvl="5">
+      <w:startOverride w:val="1"/>
+    </w:lvlOverride>
+    <w:lvlOverride w:ilvl="6">
+      <w:startOverride w:val="1"/>
+    </w:lvlOverride>
+    <w:lvlOverride w:ilvl="7">
+      <w:startOverride w:val="1"/>
+    </w:lvlOverride>
+    <w:lvlOverride w:ilvl="8">
+      <w:startOverride w:val="1"/>
+    </w:lvlOverride>
   </w:num>
 </w:numbering>
 </file>

</xml_diff>